<commit_message>
Done with the final project
</commit_message>
<xml_diff>
--- a/math328/project/project.docx
+++ b/math328/project/project.docx
@@ -35,13 +35,13 @@
         <w:pStyle w:val="Date"/>
       </w:pPr>
       <w:r>
-        <w:t xml:space="preserve">April</w:t>
-      </w:r>
-      <w:r>
-        <w:t xml:space="preserve"> </w:t>
-      </w:r>
-      <w:r>
-        <w:t xml:space="preserve">27,</w:t>
+        <w:t xml:space="preserve">May</w:t>
+      </w:r>
+      <w:r>
+        <w:t xml:space="preserve"> </w:t>
+      </w:r>
+      <w:r>
+        <w:t xml:space="preserve">02,</w:t>
       </w:r>
       <w:r>
         <w:t xml:space="preserve"> </w:t>
@@ -2190,19 +2190,13 @@
         <w:pStyle w:val="FirstParagraph"/>
       </w:pPr>
       <w:r>
-        <w:t xml:space="preserve">We cannot do statistical inference for the full model (including the three-way</w:t>
-      </w:r>
-      <w:r>
-        <w:t xml:space="preserve"> </w:t>
-      </w:r>
-      <w:r>
-        <w:t xml:space="preserve">interaction) as we have no replicates. However, we can still fit a model</w:t>
-      </w:r>
-      <w:r>
-        <w:t xml:space="preserve"> </w:t>
-      </w:r>
-      <w:r>
-        <w:t xml:space="preserve">including all two-way interactions.</w:t>
+        <w:t xml:space="preserve">We start with the full model, including all two-way and one three-way</w:t>
+      </w:r>
+      <w:r>
+        <w:t xml:space="preserve"> </w:t>
+      </w:r>
+      <w:r>
+        <w:t xml:space="preserve">interactions.</w:t>
       </w:r>
     </w:p>
     <w:p>
@@ -2248,7 +2242,7 @@
         <w:t xml:space="preserve"> </w:t>
       </w:r>
       <w:r>
-        <w:t xml:space="preserve">of a judgment call, but to me it seems to approximately normal. Hence, the</w:t>
+        <w:t xml:space="preserve">of a judgment call, but to me it seems to be approximately normal. Hence, the</w:t>
       </w:r>
       <w:r>
         <w:t xml:space="preserve"> </w:t>
@@ -2481,13 +2475,19 @@
         <w:pStyle w:val="FirstParagraph"/>
       </w:pPr>
       <w:r>
-        <w:t xml:space="preserve">We will try raising the response to 0.9 power and see if it helps. In the end,</w:t>
-      </w:r>
-      <w:r>
-        <w:t xml:space="preserve"> </w:t>
-      </w:r>
-      <w:r>
-        <w:t xml:space="preserve">we will pick the better model.</w:t>
+        <w:t xml:space="preserve">We will first try raising the response to 0.9 power and see if it helps. If the</w:t>
+      </w:r>
+      <w:r>
+        <w:t xml:space="preserve"> </w:t>
+      </w:r>
+      <w:r>
+        <w:t xml:space="preserve">results are similar, we will go with the original model (without the power</w:t>
+      </w:r>
+      <w:r>
+        <w:t xml:space="preserve"> </w:t>
+      </w:r>
+      <w:r>
+        <w:t xml:space="preserve">transformation).</w:t>
       </w:r>
     </w:p>
     <w:p>

</xml_diff>